<commit_message>
update : dossier ConceptionBdd.docx
Add : rights and privileges section
</commit_message>
<xml_diff>
--- a/dossierConceptionBdd.docx
+++ b/dossierConceptionBdd.docx
@@ -1541,7 +1541,6 @@
       <w:sdtPr>
         <w:rPr>
           <w:sz w:val="36"/>
-          <w:lang w:val="en-US"/>
         </w:rPr>
         <w:alias w:val="Titre :"/>
         <w:tag w:val="Titre :"/>
@@ -1560,13 +1559,11 @@
             <w:pStyle w:val="Titre1"/>
             <w:rPr>
               <w:sz w:val="36"/>
-              <w:lang w:val="en-US"/>
             </w:rPr>
           </w:pPr>
           <w:r>
             <w:rPr>
               <w:sz w:val="36"/>
-              <w:lang w:val="en-US"/>
             </w:rPr>
             <w:t>Oracle database</w:t>
           </w:r>
@@ -1577,21 +1574,12 @@
     <w:p>
       <w:pPr>
         <w:pStyle w:val="Titre2"/>
-        <w:rPr>
-          <w:lang w:val="en-US"/>
-        </w:rPr>
       </w:pPr>
       <w:bookmarkStart w:id="1" w:name="_Toc518500502"/>
       <w:r>
-        <w:rPr>
-          <w:lang w:val="en-US"/>
-        </w:rPr>
         <w:t xml:space="preserve">MCD – </w:t>
       </w:r>
       <w:r>
-        <w:rPr>
-          <w:lang w:val="en-US"/>
-        </w:rPr>
         <w:t>Modèle de conception de données</w:t>
       </w:r>
       <w:bookmarkEnd w:id="1"/>
@@ -2525,29 +2513,17 @@
         <w:tabs>
           <w:tab w:val="left" w:pos="8086"/>
         </w:tabs>
-        <w:rPr>
-          <w:lang w:val="en-US"/>
-        </w:rPr>
       </w:pPr>
       <w:bookmarkStart w:id="10" w:name="_Toc518500511"/>
       <w:r>
-        <w:rPr>
-          <w:lang w:val="en-US"/>
-        </w:rPr>
         <w:lastRenderedPageBreak/>
         <w:t xml:space="preserve">MLD – </w:t>
       </w:r>
       <w:r>
-        <w:rPr>
-          <w:lang w:val="en-US"/>
-        </w:rPr>
         <w:t>modèle logique de données</w:t>
       </w:r>
       <w:bookmarkEnd w:id="10"/>
       <w:r>
-        <w:rPr>
-          <w:lang w:val="en-US"/>
-        </w:rPr>
         <w:tab/>
       </w:r>
     </w:p>
@@ -2992,167 +2968,250 @@
         </w:rPr>
         <w:t>,</w:t>
       </w:r>
+      <w:r>
+        <w:rPr>
+          <w:sz w:val="24"/>
+          <w:lang w:val="en-US"/>
+        </w:rPr>
+        <w:t xml:space="preserve"> we have the creation part, this is </w:t>
+      </w:r>
+      <w:r>
+        <w:rPr>
+          <w:sz w:val="24"/>
+          <w:lang w:val="en-US"/>
+        </w:rPr>
+        <w:t>used</w:t>
+      </w:r>
+      <w:r>
+        <w:rPr>
+          <w:sz w:val="24"/>
+          <w:lang w:val="en-US"/>
+        </w:rPr>
+        <w:t xml:space="preserve"> to create all </w:t>
+      </w:r>
+      <w:r>
+        <w:rPr>
+          <w:sz w:val="24"/>
+          <w:lang w:val="en-US"/>
+        </w:rPr>
+        <w:t xml:space="preserve">the necessary tables for the </w:t>
+      </w:r>
+      <w:r>
+        <w:rPr>
+          <w:sz w:val="24"/>
+          <w:lang w:val="en-US"/>
+        </w:rPr>
+        <w:t>database to function properly</w:t>
+      </w:r>
+      <w:r>
+        <w:rPr>
+          <w:sz w:val="24"/>
+          <w:lang w:val="en-US"/>
+        </w:rPr>
+        <w:t xml:space="preserve">. </w:t>
+      </w:r>
+    </w:p>
+    <w:p>
+      <w:pPr>
+        <w:ind w:firstLine="720"/>
+        <w:rPr>
+          <w:sz w:val="24"/>
+          <w:lang w:val="en-US"/>
+        </w:rPr>
+      </w:pPr>
+      <w:r>
+        <w:rPr>
+          <w:sz w:val="24"/>
+          <w:lang w:val="en-US"/>
+        </w:rPr>
+        <w:t>O</w:t>
+      </w:r>
+      <w:r>
+        <w:rPr>
+          <w:sz w:val="24"/>
+          <w:lang w:val="en-US"/>
+        </w:rPr>
+        <w:t xml:space="preserve">n the other </w:t>
+      </w:r>
+      <w:r>
+        <w:rPr>
+          <w:sz w:val="24"/>
+          <w:lang w:val="en-US"/>
+        </w:rPr>
+        <w:t>hand,</w:t>
+      </w:r>
+      <w:r>
+        <w:rPr>
+          <w:sz w:val="24"/>
+          <w:lang w:val="en-US"/>
+        </w:rPr>
+        <w:t xml:space="preserve"> we have commands for </w:t>
+      </w:r>
+      <w:r>
+        <w:rPr>
+          <w:sz w:val="24"/>
+          <w:lang w:val="en-US"/>
+        </w:rPr>
+        <w:t>insert</w:t>
+      </w:r>
+      <w:r>
+        <w:rPr>
+          <w:sz w:val="24"/>
+          <w:lang w:val="en-US"/>
+        </w:rPr>
+        <w:t xml:space="preserve"> data into the previous tables, it is </w:t>
+      </w:r>
+      <w:r>
+        <w:rPr>
+          <w:sz w:val="24"/>
+          <w:lang w:val="en-US"/>
+        </w:rPr>
+        <w:t>used to</w:t>
+      </w:r>
+      <w:r>
+        <w:rPr>
+          <w:sz w:val="24"/>
+          <w:lang w:val="en-US"/>
+        </w:rPr>
+        <w:t xml:space="preserve"> insert a dataset into the database and it is called a databank.</w:t>
+      </w:r>
+      <w:r>
+        <w:rPr>
+          <w:sz w:val="24"/>
+          <w:lang w:val="en-US"/>
+        </w:rPr>
+        <w:t xml:space="preserve"> </w:t>
+      </w:r>
+    </w:p>
+    <w:p>
+      <w:pPr>
+        <w:rPr>
+          <w:sz w:val="24"/>
+          <w:lang w:val="en-US"/>
+        </w:rPr>
+      </w:pPr>
+      <w:r>
+        <w:rPr>
+          <w:sz w:val="24"/>
+          <w:lang w:val="en-US"/>
+        </w:rPr>
+        <w:t>This databank will be used to do our calculations and our</w:t>
+      </w:r>
+      <w:r>
+        <w:rPr>
+          <w:sz w:val="24"/>
+          <w:lang w:val="en-US"/>
+        </w:rPr>
+        <w:t xml:space="preserve"> data generations</w:t>
+      </w:r>
+      <w:r>
+        <w:rPr>
+          <w:sz w:val="24"/>
+          <w:lang w:val="en-US"/>
+        </w:rPr>
+        <w:t>.</w:t>
+      </w:r>
+    </w:p>
+    <w:p>
+      <w:pPr>
+        <w:rPr>
+          <w:sz w:val="24"/>
+          <w:lang w:val="en-US"/>
+        </w:rPr>
+      </w:pPr>
+    </w:p>
+    <w:p>
+      <w:pPr>
+        <w:rPr>
+          <w:sz w:val="24"/>
+          <w:lang w:val="en-US"/>
+        </w:rPr>
+      </w:pPr>
+    </w:p>
+    <w:p>
+      <w:pPr>
+        <w:pStyle w:val="Titre1"/>
+        <w:rPr>
+          <w:lang w:val="en-US"/>
+        </w:rPr>
+      </w:pPr>
+      <w:r>
+        <w:rPr>
+          <w:lang w:val="en-US"/>
+        </w:rPr>
+        <w:t xml:space="preserve">Data Generator </w:t>
+      </w:r>
+    </w:p>
+    <w:p>
+      <w:pPr>
+        <w:pStyle w:val="Titre2"/>
+        <w:rPr>
+          <w:lang w:val="en-US"/>
+        </w:rPr>
+      </w:pPr>
+      <w:r>
+        <w:rPr>
+          <w:lang w:val="en-US"/>
+        </w:rPr>
+        <w:t>UML</w:t>
+      </w:r>
+    </w:p>
+    <w:p>
+      <w:pPr>
+        <w:rPr>
+          <w:sz w:val="24"/>
+          <w:lang w:val="en-US"/>
+        </w:rPr>
+      </w:pPr>
+    </w:p>
+    <w:p>
+      <w:pPr>
+        <w:rPr>
+          <w:sz w:val="24"/>
+          <w:lang w:val="en-US"/>
+        </w:rPr>
+      </w:pPr>
+    </w:p>
+    <w:p>
+      <w:pPr>
+        <w:rPr>
+          <w:sz w:val="24"/>
+          <w:lang w:val="en-US"/>
+        </w:rPr>
+      </w:pPr>
+    </w:p>
+    <w:p>
+      <w:pPr>
+        <w:rPr>
+          <w:sz w:val="24"/>
+          <w:lang w:val="en-US"/>
+        </w:rPr>
+      </w:pPr>
+    </w:p>
+    <w:p>
+      <w:pPr>
+        <w:rPr>
+          <w:sz w:val="24"/>
+          <w:lang w:val="en-US"/>
+        </w:rPr>
+      </w:pPr>
+      <w:r>
+        <w:rPr>
+          <w:sz w:val="24"/>
+          <w:lang w:val="en-US"/>
+        </w:rPr>
+        <w:br w:type="page"/>
+      </w:r>
+    </w:p>
+    <w:p>
+      <w:pPr>
+        <w:rPr>
+          <w:sz w:val="24"/>
+          <w:lang w:val="en-US"/>
+        </w:rPr>
+      </w:pPr>
       <w:bookmarkStart w:id="12" w:name="_GoBack"/>
       <w:bookmarkEnd w:id="12"/>
-      <w:r>
-        <w:rPr>
-          <w:sz w:val="24"/>
-          <w:lang w:val="en-US"/>
-        </w:rPr>
-        <w:t xml:space="preserve"> we have the creation part, this is </w:t>
-      </w:r>
-      <w:r>
-        <w:rPr>
-          <w:sz w:val="24"/>
-          <w:lang w:val="en-US"/>
-        </w:rPr>
-        <w:t>used</w:t>
-      </w:r>
-      <w:r>
-        <w:rPr>
-          <w:sz w:val="24"/>
-          <w:lang w:val="en-US"/>
-        </w:rPr>
-        <w:t xml:space="preserve"> to create all </w:t>
-      </w:r>
-      <w:r>
-        <w:rPr>
-          <w:sz w:val="24"/>
-          <w:lang w:val="en-US"/>
-        </w:rPr>
-        <w:t xml:space="preserve">the necessary tables for the </w:t>
-      </w:r>
-      <w:r>
-        <w:rPr>
-          <w:sz w:val="24"/>
-          <w:lang w:val="en-US"/>
-        </w:rPr>
-        <w:t>database to function properly</w:t>
-      </w:r>
-      <w:r>
-        <w:rPr>
-          <w:sz w:val="24"/>
-          <w:lang w:val="en-US"/>
-        </w:rPr>
-        <w:t xml:space="preserve">. </w:t>
-      </w:r>
-    </w:p>
-    <w:p>
-      <w:pPr>
-        <w:ind w:firstLine="720"/>
-        <w:rPr>
-          <w:sz w:val="24"/>
-          <w:lang w:val="en-US"/>
-        </w:rPr>
-      </w:pPr>
-      <w:r>
-        <w:rPr>
-          <w:sz w:val="24"/>
-          <w:lang w:val="en-US"/>
-        </w:rPr>
-        <w:t>O</w:t>
-      </w:r>
-      <w:r>
-        <w:rPr>
-          <w:sz w:val="24"/>
-          <w:lang w:val="en-US"/>
-        </w:rPr>
-        <w:t xml:space="preserve">n the other </w:t>
-      </w:r>
-      <w:r>
-        <w:rPr>
-          <w:sz w:val="24"/>
-          <w:lang w:val="en-US"/>
-        </w:rPr>
-        <w:t>hand,</w:t>
-      </w:r>
-      <w:r>
-        <w:rPr>
-          <w:sz w:val="24"/>
-          <w:lang w:val="en-US"/>
-        </w:rPr>
-        <w:t xml:space="preserve"> we have commands for </w:t>
-      </w:r>
-      <w:r>
-        <w:rPr>
-          <w:sz w:val="24"/>
-          <w:lang w:val="en-US"/>
-        </w:rPr>
-        <w:t>insert</w:t>
-      </w:r>
-      <w:r>
-        <w:rPr>
-          <w:sz w:val="24"/>
-          <w:lang w:val="en-US"/>
-        </w:rPr>
-        <w:t xml:space="preserve"> data into the previous tables, it is </w:t>
-      </w:r>
-      <w:r>
-        <w:rPr>
-          <w:sz w:val="24"/>
-          <w:lang w:val="en-US"/>
-        </w:rPr>
-        <w:t>used to</w:t>
-      </w:r>
-      <w:r>
-        <w:rPr>
-          <w:sz w:val="24"/>
-          <w:lang w:val="en-US"/>
-        </w:rPr>
-        <w:t xml:space="preserve"> insert a dataset into the database and it is called a databank.</w:t>
-      </w:r>
-      <w:r>
-        <w:rPr>
-          <w:sz w:val="24"/>
-          <w:lang w:val="en-US"/>
-        </w:rPr>
-        <w:t xml:space="preserve"> </w:t>
-      </w:r>
-    </w:p>
-    <w:p>
-      <w:pPr>
-        <w:rPr>
-          <w:sz w:val="24"/>
-          <w:lang w:val="en-US"/>
-        </w:rPr>
-      </w:pPr>
-      <w:r>
-        <w:rPr>
-          <w:sz w:val="24"/>
-          <w:lang w:val="en-US"/>
-        </w:rPr>
-        <w:t>This databank will be used to do our calculations and our</w:t>
-      </w:r>
-      <w:r>
-        <w:rPr>
-          <w:sz w:val="24"/>
-          <w:lang w:val="en-US"/>
-        </w:rPr>
-        <w:t xml:space="preserve"> data generations</w:t>
-      </w:r>
-      <w:r>
-        <w:rPr>
-          <w:sz w:val="24"/>
-          <w:lang w:val="en-US"/>
-        </w:rPr>
-        <w:t>.</w:t>
-      </w:r>
-    </w:p>
-    <w:p>
-      <w:pPr>
-        <w:rPr>
-          <w:sz w:val="24"/>
-          <w:lang w:val="en-US"/>
-        </w:rPr>
-      </w:pPr>
-    </w:p>
-    <w:p>
-      <w:pPr>
-        <w:rPr>
-          <w:sz w:val="24"/>
-          <w:lang w:val="en-US"/>
-        </w:rPr>
-      </w:pPr>
     </w:p>
     <w:p>
       <w:pPr>
@@ -3165,7 +3224,7 @@
         <w:rPr>
           <w:lang w:val="en-US"/>
         </w:rPr>
-        <w:t xml:space="preserve">Data Generator </w:t>
+        <w:t>rights and privileges</w:t>
       </w:r>
     </w:p>
     <w:p>
@@ -3179,53 +3238,58 @@
         <w:rPr>
           <w:lang w:val="en-US"/>
         </w:rPr>
-        <w:t>UML</w:t>
-      </w:r>
-    </w:p>
-    <w:p>
-      <w:pPr>
-        <w:rPr>
-          <w:sz w:val="24"/>
-          <w:lang w:val="en-US"/>
-        </w:rPr>
-      </w:pPr>
-    </w:p>
-    <w:p>
-      <w:pPr>
-        <w:rPr>
-          <w:sz w:val="24"/>
-          <w:lang w:val="en-US"/>
-        </w:rPr>
-      </w:pPr>
-    </w:p>
-    <w:p>
-      <w:pPr>
-        <w:rPr>
-          <w:sz w:val="24"/>
-          <w:lang w:val="en-US"/>
-        </w:rPr>
-      </w:pPr>
-    </w:p>
-    <w:p>
-      <w:pPr>
-        <w:rPr>
-          <w:sz w:val="24"/>
-          <w:lang w:val="en-US"/>
-        </w:rPr>
-      </w:pPr>
-    </w:p>
-    <w:p>
-      <w:pPr>
-        <w:rPr>
-          <w:sz w:val="24"/>
-          <w:lang w:val="en-US"/>
-        </w:rPr>
-      </w:pPr>
-    </w:p>
-    <w:p>
-      <w:pPr>
-        <w:rPr>
-          <w:sz w:val="24"/>
+        <w:t>Data generator</w:t>
+      </w:r>
+    </w:p>
+    <w:p>
+      <w:pPr>
+        <w:rPr>
+          <w:sz w:val="24"/>
+          <w:lang w:val="en-US"/>
+        </w:rPr>
+      </w:pPr>
+    </w:p>
+    <w:p>
+      <w:pPr>
+        <w:rPr>
+          <w:sz w:val="24"/>
+          <w:lang w:val="en-US"/>
+        </w:rPr>
+      </w:pPr>
+    </w:p>
+    <w:p>
+      <w:pPr>
+        <w:pStyle w:val="Titre2"/>
+        <w:rPr>
+          <w:lang w:val="en-US"/>
+        </w:rPr>
+      </w:pPr>
+      <w:r>
+        <w:rPr>
+          <w:lang w:val="en-US"/>
+        </w:rPr>
+        <w:t>ETL - talend</w:t>
+      </w:r>
+    </w:p>
+    <w:p>
+      <w:pPr>
+        <w:rPr>
+          <w:sz w:val="24"/>
+          <w:lang w:val="en-US"/>
+        </w:rPr>
+      </w:pPr>
+    </w:p>
+    <w:p>
+      <w:pPr>
+        <w:rPr>
+          <w:sz w:val="24"/>
+          <w:lang w:val="en-US"/>
+        </w:rPr>
+      </w:pPr>
+    </w:p>
+    <w:p>
+      <w:pPr>
+        <w:rPr>
           <w:lang w:val="en-US"/>
         </w:rPr>
       </w:pPr>
@@ -6016,6 +6080,7 @@
     <w:rsidRoot w:val="002E6581"/>
     <w:rsid w:val="00242588"/>
     <w:rsid w:val="002E6581"/>
+    <w:rsid w:val="004C324D"/>
     <w:rsid w:val="00AE567B"/>
     <w:rsid w:val="00F318B9"/>
   </w:rsids>
@@ -7004,7 +7069,7 @@
 </file>
 
 <file path=customXml/itemProps1.xml><?xml version="1.0" encoding="utf-8"?>
-<ds:datastoreItem xmlns:ds="http://schemas.openxmlformats.org/officeDocument/2006/customXml" ds:itemID="{C9AA42BD-3976-4080-9B3F-3F778496183A}">
+<ds:datastoreItem xmlns:ds="http://schemas.openxmlformats.org/officeDocument/2006/customXml" ds:itemID="{FE36D1AE-B9A3-4A93-B23C-31B86C72CADF}">
   <ds:schemaRefs>
     <ds:schemaRef ds:uri="http://schemas.openxmlformats.org/officeDocument/2006/bibliography"/>
   </ds:schemaRefs>

</xml_diff>